<commit_message>
Fix combiner in Ahom
</commit_message>
<xml_diff>
--- a/py_convert/ONE_DATA/Oneida_word_unicode.docx
+++ b/py_convert/ONE_DATA/Oneida_word_unicode.docx
@@ -65,7 +65,7 @@
             <ns0:bookmarkEnd ns0:id="0"/>
             <ns0:r>
               <ns0:rPr>
-                <ns0:rFonts ns0:ascii="Times New Roman" ns0:hAnsi="Times New Roman"/>
+                <ns0:rFonts ns0:ascii="NotoSans-Regular" ns0:hAnsi="NotoSans-Regular"/>
                 <ns0:sz ns0:val="32"/>
                 <ns0:szCs ns0:val="32"/>
               </ns0:rPr>
@@ -97,7 +97,7 @@
             </ns0:pPr>
             <ns0:r>
               <ns0:rPr>
-                <ns0:rFonts ns0:ascii="Times New Roman" ns0:hAnsi="Times New Roman"/>
+                <ns0:rFonts ns0:ascii="NotoSans-Regular" ns0:hAnsi="NotoSans-Regular"/>
                 <ns0:sz ns0:val="32"/>
                 <ns0:szCs ns0:val="32"/>
               </ns0:rPr>
@@ -141,7 +141,7 @@
             </ns0:pPr>
             <ns0:r>
               <ns0:rPr>
-                <ns0:rFonts ns0:ascii="Times New Roman" ns0:hAnsi="Times New Roman"/>
+                <ns0:rFonts ns0:ascii="NotoSans-Regular" ns0:hAnsi="NotoSans-Regular"/>
                 <ns0:sz ns0:val="32"/>
                 <ns0:szCs ns0:val="32"/>
               </ns0:rPr>
@@ -173,11 +173,11 @@
             </ns0:pPr>
             <ns0:r>
               <ns0:rPr>
-                <ns0:rFonts ns0:ascii="Times New Roman" ns0:hAnsi="Times New Roman"/>
-                <ns0:sz ns0:val="32"/>
-                <ns0:szCs ns0:val="32"/>
-              </ns0:rPr>
-              <ns0:t>Yukhinulhá ohwʌ̀tsyaʔ</ns0:t>
+                <ns0:rFonts ns0:ascii="NotoSans-Regular" ns0:hAnsi="NotoSans-Regular"/>
+                <ns0:sz ns0:val="32"/>
+                <ns0:szCs ns0:val="32"/>
+              </ns0:rPr>
+              <ns0:t>Yukhinulhá ohwʌ́tsyaʔ</ns0:t>
             </ns0:r>
           </ns0:p>
         </ns0:tc>
@@ -208,7 +208,7 @@
             </ns0:pPr>
             <ns0:r>
               <ns0:rPr>
-                <ns0:rFonts ns0:ascii="Times New Roman" ns0:hAnsi="Times New Roman"/>
+                <ns0:rFonts ns0:ascii="NotoSans-Regular" ns0:hAnsi="NotoSans-Regular"/>
                 <ns0:sz ns0:val="32"/>
                 <ns0:szCs ns0:val="32"/>
               </ns0:rPr>
@@ -240,7 +240,7 @@
             </ns0:pPr>
             <ns0:r>
               <ns0:rPr>
-                <ns0:rFonts ns0:ascii="Times New Roman" ns0:hAnsi="Times New Roman"/>
+                <ns0:rFonts ns0:ascii="NotoSans-Regular" ns0:hAnsi="NotoSans-Regular"/>
                 <ns0:b/>
                 <ns0:bCs/>
                 <ns0:i/>
@@ -300,7 +300,7 @@
             </ns0:pPr>
             <ns0:r>
               <ns0:rPr>
-                <ns0:rFonts ns0:ascii="Times New Roman" ns0:hAnsi="Times New Roman"/>
+                <ns0:rFonts ns0:ascii="NotoSans-Regular" ns0:hAnsi="NotoSans-Regular"/>
                 <ns0:sz ns0:val="32"/>
                 <ns0:szCs ns0:val="32"/>
               </ns0:rPr>
@@ -332,12 +332,12 @@
             </ns0:pPr>
             <ns0:r>
               <ns0:rPr>
-                <ns0:rFonts ns0:ascii="Times New Roman" ns0:hAnsi="Times New Roman"/>
+                <ns0:rFonts ns0:ascii="NotoSans-Regular" ns0:hAnsi="NotoSans-Regular"/>
                 <ns0:strike/>
                 <ns0:sz ns0:val="32"/>
                 <ns0:szCs ns0:val="32"/>
               </ns0:rPr>
-              <ns0:t>Nyaʔtekʌ̀tsyake̲ </ns0:t>
+              <ns0:t>Nyaʔtekʌ́tsyake̲ </ns0:t>
             </ns0:r>
             <ns0:r>
               <ns0:rPr>
@@ -386,7 +386,7 @@
             </ns0:pPr>
             <ns0:r>
               <ns0:rPr>
-                <ns0:rFonts ns0:ascii="Times New Roman" ns0:hAnsi="Times New Roman"/>
+                <ns0:rFonts ns0:ascii="NotoSans-Regular" ns0:hAnsi="NotoSans-Regular"/>
                 <ns0:sz ns0:val="32"/>
                 <ns0:szCs ns0:val="32"/>
               </ns0:rPr>
@@ -418,12 +418,12 @@
             </ns0:pPr>
             <ns0:r>
               <ns0:rPr>
-                <ns0:rFonts ns0:ascii="Times New Roman" ns0:hAnsi="Times New Roman"/>
+                <ns0:rFonts ns0:ascii="NotoSans-Regular" ns0:hAnsi="NotoSans-Regular"/>
                 <ns0:sz ns0:val="32"/>
                 <ns0:szCs ns0:val="32"/>
                 <ns0:vertAlign ns0:val="superscript"/>
               </ns0:rPr>
-              <ns0:t>Kaʔniyohuntés awʌ̀hihte̲ʔ̲ </ns0:t>
+              <ns0:t>Kaʔniyohuntés awʌ́hihte̲ʔ̲ </ns0:t>
             </ns0:r>
             <ns0:r>
               <ns0:rPr>
@@ -489,7 +489,7 @@
             </ns0:pPr>
             <ns0:r>
               <ns0:rPr>
-                <ns0:rFonts ns0:ascii="Times New Roman" ns0:hAnsi="Times New Roman"/>
+                <ns0:rFonts ns0:ascii="NotoSans-Regular" ns0:hAnsi="NotoSans-Regular"/>
                 <ns0:sz ns0:val="32"/>
                 <ns0:szCs ns0:val="32"/>
               </ns0:rPr>
@@ -521,7 +521,7 @@
             </ns0:pPr>
             <ns0:r>
               <ns0:rPr>
-                <ns0:rFonts ns0:ascii="Times New Roman" ns0:hAnsi="Times New Roman"/>
+                <ns0:rFonts ns0:ascii="NotoSans-Regular" ns0:hAnsi="NotoSans-Regular"/>
                 <ns0:sz ns0:val="32"/>
                 <ns0:szCs ns0:val="32"/>
               </ns0:rPr>
@@ -573,7 +573,7 @@
             </ns0:pPr>
             <ns0:r>
               <ns0:rPr>
-                <ns0:rFonts ns0:ascii="Times New Roman" ns0:hAnsi="Times New Roman"/>
+                <ns0:rFonts ns0:ascii="NotoSans-Regular" ns0:hAnsi="NotoSans-Regular"/>
                 <ns0:sz ns0:val="32"/>
                 <ns0:szCs ns0:val="32"/>
               </ns0:rPr>
@@ -605,7 +605,7 @@
             </ns0:pPr>
             <ns0:r>
               <ns0:rPr>
-                <ns0:rFonts ns0:ascii="Times New Roman" ns0:hAnsi="Times New Roman"/>
+                <ns0:rFonts ns0:ascii="NotoSans-Regular" ns0:hAnsi="NotoSans-Regular"/>
                 <ns0:sz ns0:val="32"/>
                 <ns0:szCs ns0:val="32"/>
               </ns0:rPr>
@@ -674,7 +674,7 @@
             </ns0:pPr>
             <ns0:r>
               <ns0:rPr>
-                <ns0:rFonts ns0:ascii="Times New Roman" ns0:hAnsi="Times New Roman"/>
+                <ns0:rFonts ns0:ascii="NotoSans-Regular" ns0:hAnsi="NotoSans-Regular"/>
                 <ns0:sz ns0:val="32"/>
                 <ns0:szCs ns0:val="32"/>
               </ns0:rPr>
@@ -706,7 +706,7 @@
             </ns0:pPr>
             <ns0:r>
               <ns0:rPr>
-                <ns0:rFonts ns0:ascii="Times New Roman" ns0:hAnsi="Times New Roman"/>
+                <ns0:rFonts ns0:ascii="NotoSans-Regular" ns0:hAnsi="NotoSans-Regular"/>
                 <ns0:sz ns0:val="32"/>
                 <ns0:szCs ns0:val="32"/>
               </ns0:rPr>
@@ -750,7 +750,7 @@
             </ns0:pPr>
             <ns0:r>
               <ns0:rPr>
-                <ns0:rFonts ns0:ascii="Times New Roman" ns0:hAnsi="Times New Roman"/>
+                <ns0:rFonts ns0:ascii="NotoSans-Regular" ns0:hAnsi="NotoSans-Regular"/>
                 <ns0:sz ns0:val="32"/>
                 <ns0:szCs ns0:val="32"/>
               </ns0:rPr>
@@ -782,7 +782,7 @@
             </ns0:pPr>
             <ns0:r>
               <ns0:rPr>
-                <ns0:rFonts ns0:ascii="Times New Roman" ns0:hAnsi="Times New Roman"/>
+                <ns0:rFonts ns0:ascii="NotoSans-Regular" ns0:hAnsi="NotoSans-Regular"/>
                 <ns0:sz ns0:val="32"/>
                 <ns0:szCs ns0:val="32"/>
               </ns0:rPr>
@@ -851,7 +851,7 @@
             </ns0:pPr>
             <ns0:r>
               <ns0:rPr>
-                <ns0:rFonts ns0:ascii="Times New Roman" ns0:hAnsi="Times New Roman"/>
+                <ns0:rFonts ns0:ascii="NotoSans-Regular" ns0:hAnsi="NotoSans-Regular"/>
                 <ns0:sz ns0:val="32"/>
                 <ns0:szCs ns0:val="32"/>
               </ns0:rPr>
@@ -883,7 +883,7 @@
             </ns0:pPr>
             <ns0:r>
               <ns0:rPr>
-                <ns0:rFonts ns0:ascii="Times New Roman" ns0:hAnsi="Times New Roman"/>
+                <ns0:rFonts ns0:ascii="NotoSans-Regular" ns0:hAnsi="NotoSans-Regular"/>
                 <ns0:sz ns0:val="32"/>
                 <ns0:szCs ns0:val="32"/>
               </ns0:rPr>
@@ -935,7 +935,7 @@
             </ns0:pPr>
             <ns0:r>
               <ns0:rPr>
-                <ns0:rFonts ns0:ascii="Times New Roman" ns0:hAnsi="Times New Roman"/>
+                <ns0:rFonts ns0:ascii="NotoSans-Regular" ns0:hAnsi="NotoSans-Regular"/>
                 <ns0:sz ns0:val="32"/>
                 <ns0:szCs ns0:val="32"/>
               </ns0:rPr>
@@ -967,7 +967,7 @@
             </ns0:pPr>
             <ns0:r>
               <ns0:rPr>
-                <ns0:rFonts ns0:ascii="Times New Roman" ns0:hAnsi="Times New Roman"/>
+                <ns0:rFonts ns0:ascii="NotoSans-Regular" ns0:hAnsi="NotoSans-Regular"/>
                 <ns0:sz ns0:val="32"/>
                 <ns0:szCs ns0:val="32"/>
               </ns0:rPr>
@@ -1019,7 +1019,7 @@
             </ns0:pPr>
             <ns0:r>
               <ns0:rPr>
-                <ns0:rFonts ns0:ascii="Times New Roman" ns0:hAnsi="Times New Roman"/>
+                <ns0:rFonts ns0:ascii="NotoSans-Regular" ns0:hAnsi="NotoSans-Regular"/>
                 <ns0:sz ns0:val="32"/>
                 <ns0:szCs ns0:val="32"/>
               </ns0:rPr>
@@ -1051,7 +1051,7 @@
             </ns0:pPr>
             <ns0:r>
               <ns0:rPr>
-                <ns0:rFonts ns0:ascii="Times New Roman" ns0:hAnsi="Times New Roman"/>
+                <ns0:rFonts ns0:ascii="NotoSans-Regular" ns0:hAnsi="NotoSans-Regular"/>
                 <ns0:sz ns0:val="32"/>
                 <ns0:szCs ns0:val="32"/>
               </ns0:rPr>
@@ -1103,7 +1103,7 @@
             </ns0:pPr>
             <ns0:r>
               <ns0:rPr>
-                <ns0:rFonts ns0:ascii="Times New Roman" ns0:hAnsi="Times New Roman"/>
+                <ns0:rFonts ns0:ascii="NotoSans-Regular" ns0:hAnsi="NotoSans-Regular"/>
                 <ns0:sz ns0:val="32"/>
                 <ns0:szCs ns0:val="32"/>
               </ns0:rPr>
@@ -1135,7 +1135,7 @@
             </ns0:pPr>
             <ns0:r>
               <ns0:rPr>
-                <ns0:rFonts ns0:ascii="Times New Roman" ns0:hAnsi="Times New Roman"/>
+                <ns0:rFonts ns0:ascii="NotoSans-Regular" ns0:hAnsi="NotoSans-Regular"/>
                 <ns0:sz ns0:val="32"/>
                 <ns0:szCs ns0:val="32"/>
               </ns0:rPr>
@@ -1187,7 +1187,7 @@
             </ns0:pPr>
             <ns0:r>
               <ns0:rPr>
-                <ns0:rFonts ns0:ascii="Times New Roman" ns0:hAnsi="Times New Roman"/>
+                <ns0:rFonts ns0:ascii="NotoSans-Regular" ns0:hAnsi="NotoSans-Regular"/>
                 <ns0:sz ns0:val="32"/>
                 <ns0:szCs ns0:val="32"/>
               </ns0:rPr>
@@ -1219,7 +1219,7 @@
             </ns0:pPr>
             <ns0:r>
               <ns0:rPr>
-                <ns0:rFonts ns0:ascii="Times New Roman" ns0:hAnsi="Times New Roman"/>
+                <ns0:rFonts ns0:ascii="NotoSans-Regular" ns0:hAnsi="NotoSans-Regular"/>
                 <ns0:sz ns0:val="32"/>
                 <ns0:szCs ns0:val="32"/>
               </ns0:rPr>
@@ -1271,7 +1271,7 @@
             </ns0:pPr>
             <ns0:r>
               <ns0:rPr>
-                <ns0:rFonts ns0:ascii="Times New Roman" ns0:hAnsi="Times New Roman"/>
+                <ns0:rFonts ns0:ascii="NotoSans-Regular" ns0:hAnsi="NotoSans-Regular"/>
                 <ns0:sz ns0:val="32"/>
                 <ns0:szCs ns0:val="32"/>
               </ns0:rPr>
@@ -1303,7 +1303,7 @@
             </ns0:pPr>
             <ns0:r>
               <ns0:rPr>
-                <ns0:rFonts ns0:ascii="Times New Roman" ns0:hAnsi="Times New Roman"/>
+                <ns0:rFonts ns0:ascii="NotoSans-Regular" ns0:hAnsi="NotoSans-Regular"/>
                 <ns0:sz ns0:val="32"/>
                 <ns0:szCs ns0:val="32"/>
               </ns0:rPr>
@@ -1355,7 +1355,7 @@
             </ns0:pPr>
             <ns0:r>
               <ns0:rPr>
-                <ns0:rFonts ns0:ascii="Times New Roman" ns0:hAnsi="Times New Roman"/>
+                <ns0:rFonts ns0:ascii="NotoSans-Regular" ns0:hAnsi="NotoSans-Regular"/>
                 <ns0:sz ns0:val="32"/>
                 <ns0:szCs ns0:val="32"/>
               </ns0:rPr>
@@ -1387,7 +1387,7 @@
             </ns0:pPr>
             <ns0:r>
               <ns0:rPr>
-                <ns0:rFonts ns0:ascii="Times New Roman" ns0:hAnsi="Times New Roman"/>
+                <ns0:rFonts ns0:ascii="NotoSans-Regular" ns0:hAnsi="NotoSans-Regular"/>
                 <ns0:sz ns0:val="32"/>
                 <ns0:szCs ns0:val="32"/>
               </ns0:rPr>
@@ -1439,7 +1439,7 @@
             </ns0:pPr>
             <ns0:r>
               <ns0:rPr>
-                <ns0:rFonts ns0:ascii="Times New Roman" ns0:hAnsi="Times New Roman"/>
+                <ns0:rFonts ns0:ascii="NotoSans-Regular" ns0:hAnsi="NotoSans-Regular"/>
                 <ns0:sz ns0:val="32"/>
                 <ns0:szCs ns0:val="32"/>
               </ns0:rPr>
@@ -1471,7 +1471,7 @@
             </ns0:pPr>
             <ns0:r>
               <ns0:rPr>
-                <ns0:rFonts ns0:ascii="Times New Roman" ns0:hAnsi="Times New Roman"/>
+                <ns0:rFonts ns0:ascii="NotoSans-Regular" ns0:hAnsi="NotoSans-Regular"/>
                 <ns0:sz ns0:val="32"/>
                 <ns0:szCs ns0:val="32"/>
               </ns0:rPr>
@@ -1515,7 +1515,7 @@
             </ns0:pPr>
             <ns0:r>
               <ns0:rPr>
-                <ns0:rFonts ns0:ascii="Times New Roman" ns0:hAnsi="Times New Roman"/>
+                <ns0:rFonts ns0:ascii="NotoSans-Regular" ns0:hAnsi="NotoSans-Regular"/>
                 <ns0:sz ns0:val="32"/>
                 <ns0:szCs ns0:val="32"/>
               </ns0:rPr>
@@ -1547,7 +1547,7 @@
             </ns0:pPr>
             <ns0:r>
               <ns0:rPr>
-                <ns0:rFonts ns0:ascii="Times New Roman" ns0:hAnsi="Times New Roman"/>
+                <ns0:rFonts ns0:ascii="NotoSans-Regular" ns0:hAnsi="NotoSans-Regular"/>
                 <ns0:sz ns0:val="32"/>
                 <ns0:szCs ns0:val="32"/>
               </ns0:rPr>
@@ -1599,7 +1599,7 @@
             </ns0:pPr>
             <ns0:r>
               <ns0:rPr>
-                <ns0:rFonts ns0:ascii="Times New Roman" ns0:hAnsi="Times New Roman"/>
+                <ns0:rFonts ns0:ascii="NotoSans-Regular" ns0:hAnsi="NotoSans-Regular"/>
                 <ns0:sz ns0:val="32"/>
                 <ns0:szCs ns0:val="32"/>
               </ns0:rPr>
@@ -1631,7 +1631,7 @@
             </ns0:pPr>
             <ns0:r>
               <ns0:rPr>
-                <ns0:rFonts ns0:ascii="Times New Roman" ns0:hAnsi="Times New Roman"/>
+                <ns0:rFonts ns0:ascii="NotoSans-Regular" ns0:hAnsi="NotoSans-Regular"/>
                 <ns0:sz ns0:val="32"/>
                 <ns0:szCs ns0:val="32"/>
               </ns0:rPr>
@@ -1700,7 +1700,7 @@
             </ns0:pPr>
             <ns0:r>
               <ns0:rPr>
-                <ns0:rFonts ns0:ascii="Times New Roman" ns0:hAnsi="Times New Roman"/>
+                <ns0:rFonts ns0:ascii="NotoSans-Regular" ns0:hAnsi="NotoSans-Regular"/>
                 <ns0:sz ns0:val="32"/>
                 <ns0:szCs ns0:val="32"/>
               </ns0:rPr>
@@ -1732,11 +1732,11 @@
             </ns0:pPr>
             <ns0:r>
               <ns0:rPr>
-                <ns0:rFonts ns0:ascii="Times New Roman" ns0:hAnsi="Times New Roman"/>
-                <ns0:sz ns0:val="32"/>
-                <ns0:szCs ns0:val="32"/>
-              </ns0:rPr>
-              <ns0:t>Skanyatali·yó (tsiʔ náhteʔ sholihwayʌ̀thoʔ né· kanehelatúksla)</ns0:t>
+                <ns0:rFonts ns0:ascii="NotoSans-Regular" ns0:hAnsi="NotoSans-Regular"/>
+                <ns0:sz ns0:val="32"/>
+                <ns0:szCs ns0:val="32"/>
+              </ns0:rPr>
+              <ns0:t>Skanyatali·yó (tsiʔ náhteʔ sholihwayʌ́thoʔ né· kanehelatúksla)</ns0:t>
             </ns0:r>
           </ns0:p>
         </ns0:tc>
@@ -1769,7 +1769,7 @@
             </ns0:pPr>
             <ns0:r>
               <ns0:rPr>
-                <ns0:rFonts ns0:ascii="Times New Roman" ns0:hAnsi="Times New Roman"/>
+                <ns0:rFonts ns0:ascii="NotoSans-Regular" ns0:hAnsi="NotoSans-Regular"/>
                 <ns0:sz ns0:val="32"/>
                 <ns0:szCs ns0:val="32"/>
               </ns0:rPr>
@@ -1801,7 +1801,7 @@
             </ns0:pPr>
             <ns0:r>
               <ns0:rPr>
-                <ns0:rFonts ns0:ascii="Times New Roman" ns0:hAnsi="Times New Roman"/>
+                <ns0:rFonts ns0:ascii="NotoSans-Regular" ns0:hAnsi="NotoSans-Regular"/>
                 <ns0:sz ns0:val="32"/>
                 <ns0:szCs ns0:val="32"/>
               </ns0:rPr>
@@ -1839,12 +1839,12 @@
       </ns0:pPr>
       <ns0:r>
         <ns0:rPr>
-          <ns0:rFonts ns0:ascii="Times New Roman" ns0:hAnsi="Times New Roman"/>
+          <ns0:rFonts ns0:ascii="NotoSans-Regular" ns0:hAnsi="NotoSans-Regular"/>
           <ns0:sz ns0:val="32"/>
           <ns0:szCs ns0:val="32"/>
         </ns0:rPr>
         <ns0:tab/>
-        <ns0:t xml:space="preserve">Ta· aeswatahuhsiyósteʔ o·nʌ̀ tsiʔ náhteʔ ohʌ·tú yolihwatéhtuʔ </ns0:t>
+        <ns0:t xml:space="preserve">Ta· aeswatahuhsiyósteʔ o·nʌ́ tsiʔ náhteʔ ohʌ·tú yolihwatéhtuʔ </ns0:t>
       </ns0:r>
     </ns0:p>
     <ns0:p>
@@ -1858,11 +1858,11 @@
       </ns0:pPr>
       <ns0:r>
         <ns0:rPr>
-          <ns0:rFonts ns0:ascii="Times New Roman" ns0:hAnsi="Times New Roman"/>
-          <ns0:sz ns0:val="32"/>
-          <ns0:szCs ns0:val="32"/>
-        </ns0:rPr>
-        <ns0:t>She·kú úskah tsiʔ aetwahweʔnu·ní yukwaʔnikúlaʔ tahethwanuhwela·tú Shukwayaʔtísu tsiʔ akwe·kú oskʌ·nʌ̀· yukwanuhtúnyu né· ukwehokúh̲a̲.̲ </ns0:t>
+          <ns0:rFonts ns0:ascii="NotoSans-Regular" ns0:hAnsi="NotoSans-Regular"/>
+          <ns0:sz ns0:val="32"/>
+          <ns0:szCs ns0:val="32"/>
+        </ns0:rPr>
+        <ns0:t>She·kú úskah tsiʔ aetwahweʔnu·ní yukwaʔnikúlaʔ tahethwanuhwela·tú Shukwayaʔtísu tsiʔ akwe·kú oskʌ·nʌ́· yukwanuhtúnyu né· ukwehokúh̲a̲.̲ </ns0:t>
       </ns0:r>
       <ns0:r>
         <ns0:rPr>
@@ -1893,7 +1893,7 @@
       </ns0:pPr>
       <ns0:r>
         <ns0:rPr>
-          <ns0:rFonts ns0:ascii="Times New Roman" ns0:hAnsi="Times New Roman"/>
+          <ns0:rFonts ns0:ascii="NotoSans-Regular" ns0:hAnsi="NotoSans-Regular"/>
           <ns0:sz ns0:val="32"/>
           <ns0:szCs ns0:val="32"/>
         </ns0:rPr>
@@ -1941,7 +1941,7 @@
       </ns0:pPr>
       <ns0:r>
         <ns0:rPr>
-          <ns0:rFonts ns0:ascii="Times New Roman" ns0:hAnsi="Times New Roman"/>
+          <ns0:rFonts ns0:ascii="NotoSans-Regular" ns0:hAnsi="NotoSans-Regular"/>
           <ns0:sz ns0:val="32"/>
           <ns0:szCs ns0:val="32"/>
         </ns0:rPr>
@@ -2014,7 +2014,7 @@
       </ns0:pPr>
       <ns0:r>
         <ns0:rPr>
-          <ns0:rFonts ns0:ascii="Times New Roman" ns0:hAnsi="Times New Roman"/>
+          <ns0:rFonts ns0:ascii="NotoSans-Regular" ns0:hAnsi="NotoSans-Regular"/>
           <ns0:sz ns0:val="32"/>
           <ns0:szCs ns0:val="32"/>
         </ns0:rPr>
@@ -2033,12 +2033,12 @@
       </ns0:pPr>
       <ns0:r>
         <ns0:rPr>
-          <ns0:rFonts ns0:ascii="Times New Roman" ns0:hAnsi="Times New Roman"/>
+          <ns0:rFonts ns0:ascii="NotoSans-Regular" ns0:hAnsi="NotoSans-Regular"/>
           <ns0:sz ns0:val="32"/>
           <ns0:szCs ns0:val="32"/>
         </ns0:rPr>
         <ns0:tab/>
-        <ns0:t>Né· katsaʔ ok nu· tukwató·ktʌ né· waʔtkatʌ̀·nukeʔ né· ʌskwatílhekeʔ né· tho niyo·lé waʔkkwe·ní· né· elhúwa wakewyʌtethaʔuhátyehseʔ né· kanʌ̀·laku akata·tí̲·̲</ns0:t>
+        <ns0:t>Né· katsaʔ ok nu· tukwató·ktʌ né· waʔtkatʌ́·nukeʔ né· ʌskwatílhekeʔ né· tho niyo·lé waʔkkwe·ní· né· elhúwa wakewyʌtethaʔuhátyehseʔ né· kanʌ́·laku akata·tí̲·̲</ns0:t>
       </ns0:r>
       <ns0:r>
         <ns0:rPr>
@@ -2062,7 +2062,7 @@
       </ns0:pPr>
       <ns0:r>
         <ns0:rPr>
-          <ns0:rFonts ns0:ascii="Times New Roman" ns0:hAnsi="Times New Roman"/>
+          <ns0:rFonts ns0:ascii="NotoSans-Regular" ns0:hAnsi="NotoSans-Regular"/>
           <ns0:sz ns0:val="32"/>
           <ns0:szCs ns0:val="32"/>
         </ns0:rPr>
@@ -2113,7 +2113,7 @@
       </ns0:pPr>
       <ns0:r>
         <ns0:rPr>
-          <ns0:rFonts ns0:ascii="Times New Roman" ns0:hAnsi="Times New Roman"/>
+          <ns0:rFonts ns0:ascii="NotoSans-Regular" ns0:hAnsi="NotoSans-Regular"/>
           <ns0:sz ns0:val="32"/>
           <ns0:szCs ns0:val="32"/>
         </ns0:rPr>

</xml_diff>